<commit_message>
Start to Stats Paper
Lots of changes but mostly focused on THRASOS and edits to Zoie's Paper
</commit_message>
<xml_diff>
--- a/Zoie_CHROME/chrome_paper.docx
+++ b/Zoie_CHROME/chrome_paper.docx
@@ -509,18 +509,6 @@
         <w:rPr>
           <w:rStyle w:val="CommentTok"/>
         </w:rPr>
-        <w:t xml:space="preserve"># 10/6/23</w:t>
-      </w:r>
-      <w:r>
-        <w:br/>
-      </w:r>
-      <w:r>
-        <w:br/>
-      </w:r>
-      <w:r>
-        <w:rPr>
-          <w:rStyle w:val="CommentTok"/>
-        </w:rPr>
         <w:t xml:space="preserve"># finds overlap between ang2 and normalized ang 2 tertiles</w:t>
       </w:r>
       <w:r>
@@ -1100,7 +1088,19 @@
         <w:rPr>
           <w:rStyle w:val="NormalTok"/>
         </w:rPr>
-        <w:t xml:space="preserve"> covid_confirmed, </w:t>
+        <w:t xml:space="preserve"> covid_confirmed </w:t>
+      </w:r>
+      <w:r>
+        <w:rPr>
+          <w:rStyle w:val="SpecialCharTok"/>
+        </w:rPr>
+        <w:t xml:space="preserve">+</w:t>
+      </w:r>
+      <w:r>
+        <w:rPr>
+          <w:rStyle w:val="NormalTok"/>
+        </w:rPr>
+        <w:t xml:space="preserve"> myrace,</w:t>
       </w:r>
       <w:r>
         <w:br/>
@@ -1324,61 +1324,70 @@
         <w:rPr>
           <w:rStyle w:val="VerbatimChar"/>
         </w:rPr>
-        <w:t xml:space="preserve">## (Intercept)     | 0.88 |     0.14 | [0.64, 1.20] | -0.81 | 0.416</w:t>
-      </w:r>
-      <w:r>
-        <w:br/>
-      </w:r>
-      <w:r>
-        <w:rPr>
-          <w:rStyle w:val="VerbatimChar"/>
-        </w:rPr>
-        <w:t xml:space="preserve">## tertile rr      | 0.95 |     0.06 | [0.84, 1.08] | -0.76 | 0.449</w:t>
-      </w:r>
-      <w:r>
-        <w:br/>
-      </w:r>
-      <w:r>
-        <w:rPr>
-          <w:rStyle w:val="VerbatimChar"/>
-        </w:rPr>
-        <w:t xml:space="preserve">## age             | 1.00 | 1.73e-03 | [1.00, 1.01] |  1.52 | 0.130</w:t>
-      </w:r>
-      <w:r>
-        <w:br/>
-      </w:r>
-      <w:r>
-        <w:rPr>
-          <w:rStyle w:val="VerbatimChar"/>
-        </w:rPr>
-        <w:t xml:space="preserve">## male            | 1.01 |     0.07 | [0.88, 1.16] |  0.21 | 0.833</w:t>
-      </w:r>
-      <w:r>
-        <w:br/>
-      </w:r>
-      <w:r>
-        <w:rPr>
-          <w:rStyle w:val="VerbatimChar"/>
-        </w:rPr>
-        <w:t xml:space="preserve">## bmi             | 1.00 | 2.77e-03 | [1.00, 1.01] |  1.73 | 0.083</w:t>
-      </w:r>
-      <w:r>
-        <w:br/>
-      </w:r>
-      <w:r>
-        <w:rPr>
-          <w:rStyle w:val="VerbatimChar"/>
-        </w:rPr>
-        <w:t xml:space="preserve">## mv              | 1.08 |     0.07 | [0.96, 1.22] |  1.24 | 0.217</w:t>
-      </w:r>
-      <w:r>
-        <w:br/>
-      </w:r>
-      <w:r>
-        <w:rPr>
-          <w:rStyle w:val="VerbatimChar"/>
-        </w:rPr>
-        <w:t xml:space="preserve">## covid confirmed | 1.15 |     0.08 | [1.01, 1.31] |  2.04 | 0.042</w:t>
+        <w:t xml:space="preserve">## (Intercept)     | 0.89 |     0.15 | [0.65, 1.24] | -0.68 | 0.497</w:t>
+      </w:r>
+      <w:r>
+        <w:br/>
+      </w:r>
+      <w:r>
+        <w:rPr>
+          <w:rStyle w:val="VerbatimChar"/>
+        </w:rPr>
+        <w:t xml:space="preserve">## tertile rr      | 0.95 |     0.06 | [0.84, 1.08] | -0.76 | 0.446</w:t>
+      </w:r>
+      <w:r>
+        <w:br/>
+      </w:r>
+      <w:r>
+        <w:rPr>
+          <w:rStyle w:val="VerbatimChar"/>
+        </w:rPr>
+        <w:t xml:space="preserve">## age             | 1.00 | 1.73e-03 | [1.00, 1.01] |  1.47 | 0.142</w:t>
+      </w:r>
+      <w:r>
+        <w:br/>
+      </w:r>
+      <w:r>
+        <w:rPr>
+          <w:rStyle w:val="VerbatimChar"/>
+        </w:rPr>
+        <w:t xml:space="preserve">## male            | 1.01 |     0.07 | [0.88, 1.16] |  0.17 | 0.866</w:t>
+      </w:r>
+      <w:r>
+        <w:br/>
+      </w:r>
+      <w:r>
+        <w:rPr>
+          <w:rStyle w:val="VerbatimChar"/>
+        </w:rPr>
+        <w:t xml:space="preserve">## bmi             | 1.00 | 2.75e-03 | [1.00, 1.01] |  1.75 | 0.080</w:t>
+      </w:r>
+      <w:r>
+        <w:br/>
+      </w:r>
+      <w:r>
+        <w:rPr>
+          <w:rStyle w:val="VerbatimChar"/>
+        </w:rPr>
+        <w:t xml:space="preserve">## mv              | 1.08 |     0.07 | [0.96, 1.22] |  1.25 | 0.213</w:t>
+      </w:r>
+      <w:r>
+        <w:br/>
+      </w:r>
+      <w:r>
+        <w:rPr>
+          <w:rStyle w:val="VerbatimChar"/>
+        </w:rPr>
+        <w:t xml:space="preserve">## covid confirmed | 1.15 |     0.08 | [1.01, 1.31] |  2.10 | 0.036</w:t>
+      </w:r>
+      <w:r>
+        <w:br/>
+      </w:r>
+      <w:r>
+        <w:rPr>
+          <w:rStyle w:val="VerbatimChar"/>
+        </w:rPr>
+        <w:t xml:space="preserve">## myrace          | 0.98 |     0.03 | [0.93, 1.04] | -0.61 | 0.542</w:t>
       </w:r>
     </w:p>
     <w:p>
@@ -1841,7 +1850,19 @@
         <w:rPr>
           <w:rStyle w:val="NormalTok"/>
         </w:rPr>
-        <w:t xml:space="preserve"> covid_confirmed, </w:t>
+        <w:t xml:space="preserve"> covid_confirmed </w:t>
+      </w:r>
+      <w:r>
+        <w:rPr>
+          <w:rStyle w:val="SpecialCharTok"/>
+        </w:rPr>
+        <w:t xml:space="preserve">+</w:t>
+      </w:r>
+      <w:r>
+        <w:rPr>
+          <w:rStyle w:val="NormalTok"/>
+        </w:rPr>
+        <w:t xml:space="preserve"> myrace, </w:t>
       </w:r>
       <w:r>
         <w:br/>
@@ -2065,61 +2086,70 @@
         <w:rPr>
           <w:rStyle w:val="VerbatimChar"/>
         </w:rPr>
-        <w:t xml:space="preserve">## (Intercept)     | 1.18 |     0.19 | [0.86, 1.63] |  1.03 | 0.304</w:t>
-      </w:r>
-      <w:r>
-        <w:br/>
-      </w:r>
-      <w:r>
-        <w:rPr>
-          <w:rStyle w:val="VerbatimChar"/>
-        </w:rPr>
-        <w:t xml:space="preserve">## tertile rr      | 1.21 |     0.07 | [1.08, 1.35] |  3.25 | 0.001</w:t>
-      </w:r>
-      <w:r>
-        <w:br/>
-      </w:r>
-      <w:r>
-        <w:rPr>
-          <w:rStyle w:val="VerbatimChar"/>
-        </w:rPr>
-        <w:t xml:space="preserve">## age             | 1.00 | 1.77e-03 | [0.99, 1.00] | -1.07 | 0.284</w:t>
-      </w:r>
-      <w:r>
-        <w:br/>
-      </w:r>
-      <w:r>
-        <w:rPr>
-          <w:rStyle w:val="VerbatimChar"/>
-        </w:rPr>
-        <w:t xml:space="preserve">## male            | 1.07 |     0.07 | [0.94, 1.20] |  1.02 | 0.309</w:t>
-      </w:r>
-      <w:r>
-        <w:br/>
-      </w:r>
-      <w:r>
-        <w:rPr>
-          <w:rStyle w:val="VerbatimChar"/>
-        </w:rPr>
-        <w:t xml:space="preserve">## bmi             | 1.00 | 2.98e-03 | [1.00, 1.01] |  1.30 | 0.192</w:t>
-      </w:r>
-      <w:r>
-        <w:br/>
-      </w:r>
-      <w:r>
-        <w:rPr>
-          <w:rStyle w:val="VerbatimChar"/>
-        </w:rPr>
-        <w:t xml:space="preserve">## mv              | 1.07 |     0.07 | [0.94, 1.21] |  0.96 | 0.338</w:t>
-      </w:r>
-      <w:r>
-        <w:br/>
-      </w:r>
-      <w:r>
-        <w:rPr>
-          <w:rStyle w:val="VerbatimChar"/>
-        </w:rPr>
-        <w:t xml:space="preserve">## covid confirmed | 1.06 |     0.06 | [0.94, 1.19] |  0.97 | 0.334</w:t>
+        <w:t xml:space="preserve">## (Intercept)     | 1.21 |     0.21 | [0.86, 1.70] |  1.09 | 0.274</w:t>
+      </w:r>
+      <w:r>
+        <w:br/>
+      </w:r>
+      <w:r>
+        <w:rPr>
+          <w:rStyle w:val="VerbatimChar"/>
+        </w:rPr>
+        <w:t xml:space="preserve">## tertile rr      | 1.20 |     0.07 | [1.07, 1.35] |  3.19 | 0.001</w:t>
+      </w:r>
+      <w:r>
+        <w:br/>
+      </w:r>
+      <w:r>
+        <w:rPr>
+          <w:rStyle w:val="VerbatimChar"/>
+        </w:rPr>
+        <w:t xml:space="preserve">## age             | 1.00 | 1.77e-03 | [0.99, 1.00] | -1.07 | 0.287</w:t>
+      </w:r>
+      <w:r>
+        <w:br/>
+      </w:r>
+      <w:r>
+        <w:rPr>
+          <w:rStyle w:val="VerbatimChar"/>
+        </w:rPr>
+        <w:t xml:space="preserve">## male            | 1.06 |     0.07 | [0.93, 1.20] |  0.86 | 0.391</w:t>
+      </w:r>
+      <w:r>
+        <w:br/>
+      </w:r>
+      <w:r>
+        <w:rPr>
+          <w:rStyle w:val="VerbatimChar"/>
+        </w:rPr>
+        <w:t xml:space="preserve">## bmi             | 1.00 | 2.96e-03 | [1.00, 1.01] |  1.30 | 0.193</w:t>
+      </w:r>
+      <w:r>
+        <w:br/>
+      </w:r>
+      <w:r>
+        <w:rPr>
+          <w:rStyle w:val="VerbatimChar"/>
+        </w:rPr>
+        <w:t xml:space="preserve">## mv              | 1.06 |     0.07 | [0.93, 1.21] |  0.91 | 0.364</w:t>
+      </w:r>
+      <w:r>
+        <w:br/>
+      </w:r>
+      <w:r>
+        <w:rPr>
+          <w:rStyle w:val="VerbatimChar"/>
+        </w:rPr>
+        <w:t xml:space="preserve">## covid confirmed | 1.06 |     0.06 | [0.94, 1.19] |  0.96 | 0.339</w:t>
+      </w:r>
+      <w:r>
+        <w:br/>
+      </w:r>
+      <w:r>
+        <w:rPr>
+          <w:rStyle w:val="VerbatimChar"/>
+        </w:rPr>
+        <w:t xml:space="preserve">## myrace          | 0.99 |     0.03 | [0.94, 1.04] | -0.57 | 0.569</w:t>
       </w:r>
     </w:p>
     <w:p>
@@ -2485,7 +2515,7 @@
         <w:rPr>
           <w:rStyle w:val="CommentTok"/>
         </w:rPr>
-        <w:t xml:space="preserve"># dialysis_study</w:t>
+        <w:t xml:space="preserve"># death_dialysis</w:t>
       </w:r>
       <w:r>
         <w:br/>
@@ -2494,7 +2524,7 @@
         <w:rPr>
           <w:rStyle w:val="CommentTok"/>
         </w:rPr>
-        <w:t xml:space="preserve"># regression on lowest/middle tertile with adjustment</w:t>
+        <w:t xml:space="preserve"># # regression on lowest/middle tertile without adjustment</w:t>
       </w:r>
       <w:r>
         <w:br/>
@@ -2527,7 +2557,7 @@
         <w:rPr>
           <w:rStyle w:val="NormalTok"/>
         </w:rPr>
-        <w:t xml:space="preserve">(dialysis_study </w:t>
+        <w:t xml:space="preserve">(death_dialysis </w:t>
       </w:r>
       <w:r>
         <w:rPr>
@@ -2539,67 +2569,7 @@
         <w:rPr>
           <w:rStyle w:val="NormalTok"/>
         </w:rPr>
-        <w:t xml:space="preserve"> tertile_rr </w:t>
-      </w:r>
-      <w:r>
-        <w:rPr>
-          <w:rStyle w:val="SpecialCharTok"/>
-        </w:rPr>
-        <w:t xml:space="preserve">+</w:t>
-      </w:r>
-      <w:r>
-        <w:rPr>
-          <w:rStyle w:val="NormalTok"/>
-        </w:rPr>
-        <w:t xml:space="preserve"> age </w:t>
-      </w:r>
-      <w:r>
-        <w:rPr>
-          <w:rStyle w:val="SpecialCharTok"/>
-        </w:rPr>
-        <w:t xml:space="preserve">+</w:t>
-      </w:r>
-      <w:r>
-        <w:rPr>
-          <w:rStyle w:val="NormalTok"/>
-        </w:rPr>
-        <w:t xml:space="preserve"> male </w:t>
-      </w:r>
-      <w:r>
-        <w:rPr>
-          <w:rStyle w:val="SpecialCharTok"/>
-        </w:rPr>
-        <w:t xml:space="preserve">+</w:t>
-      </w:r>
-      <w:r>
-        <w:rPr>
-          <w:rStyle w:val="NormalTok"/>
-        </w:rPr>
-        <w:t xml:space="preserve"> bmi </w:t>
-      </w:r>
-      <w:r>
-        <w:rPr>
-          <w:rStyle w:val="SpecialCharTok"/>
-        </w:rPr>
-        <w:t xml:space="preserve">+</w:t>
-      </w:r>
-      <w:r>
-        <w:rPr>
-          <w:rStyle w:val="NormalTok"/>
-        </w:rPr>
-        <w:t xml:space="preserve"> mv </w:t>
-      </w:r>
-      <w:r>
-        <w:rPr>
-          <w:rStyle w:val="SpecialCharTok"/>
-        </w:rPr>
-        <w:t xml:space="preserve">+</w:t>
-      </w:r>
-      <w:r>
-        <w:rPr>
-          <w:rStyle w:val="NormalTok"/>
-        </w:rPr>
-        <w:t xml:space="preserve"> covid_confirmed, </w:t>
+        <w:t xml:space="preserve"> tertile_rr, </w:t>
       </w:r>
       <w:r>
         <w:br/>
@@ -2805,79 +2775,34 @@
         <w:rPr>
           <w:rStyle w:val="VerbatimChar"/>
         </w:rPr>
-        <w:t xml:space="preserve">## Parameter       |  IRR |   SE |        95% CI |     z |     p</w:t>
-      </w:r>
-      <w:r>
-        <w:br/>
-      </w:r>
-      <w:r>
-        <w:rPr>
-          <w:rStyle w:val="VerbatimChar"/>
-        </w:rPr>
-        <w:t xml:space="preserve">## -------------------------------------------------------------</w:t>
-      </w:r>
-      <w:r>
-        <w:br/>
-      </w:r>
-      <w:r>
-        <w:rPr>
-          <w:rStyle w:val="VerbatimChar"/>
-        </w:rPr>
-        <w:t xml:space="preserve">## (Intercept)     | 0.03 | 0.06 | [0.00,  0.91] | -2.01 | 0.044</w:t>
-      </w:r>
-      <w:r>
-        <w:br/>
-      </w:r>
-      <w:r>
-        <w:rPr>
-          <w:rStyle w:val="VerbatimChar"/>
-        </w:rPr>
-        <w:t xml:space="preserve">## tertile rr      | 0.41 | 0.28 | [0.11,  1.57] | -1.31 | 0.191</w:t>
-      </w:r>
-      <w:r>
-        <w:br/>
-      </w:r>
-      <w:r>
-        <w:rPr>
-          <w:rStyle w:val="VerbatimChar"/>
-        </w:rPr>
-        <w:t xml:space="preserve">## age             | 1.01 | 0.02 | [0.98,  1.04] |  0.44 | 0.660</w:t>
-      </w:r>
-      <w:r>
-        <w:br/>
-      </w:r>
-      <w:r>
-        <w:rPr>
-          <w:rStyle w:val="VerbatimChar"/>
-        </w:rPr>
-        <w:t xml:space="preserve">## male            | 0.66 | 0.49 | [0.15,  2.81] | -0.57 | 0.570</w:t>
-      </w:r>
-      <w:r>
-        <w:br/>
-      </w:r>
-      <w:r>
-        <w:rPr>
-          <w:rStyle w:val="VerbatimChar"/>
-        </w:rPr>
-        <w:t xml:space="preserve">## bmi             | 1.01 | 0.02 | [0.97,  1.06] |  0.63 | 0.530</w:t>
-      </w:r>
-      <w:r>
-        <w:br/>
-      </w:r>
-      <w:r>
-        <w:rPr>
-          <w:rStyle w:val="VerbatimChar"/>
-        </w:rPr>
-        <w:t xml:space="preserve">## mv              | 0.79 | 0.47 | [0.24,  2.56] | -0.40 | 0.690</w:t>
-      </w:r>
-      <w:r>
-        <w:br/>
-      </w:r>
-      <w:r>
-        <w:rPr>
-          <w:rStyle w:val="VerbatimChar"/>
-        </w:rPr>
-        <w:t xml:space="preserve">## covid confirmed | 2.48 | 2.06 | [0.49, 12.62] |  1.10 | 0.273</w:t>
+        <w:t xml:space="preserve">## Parameter   |  IRR |   SE |       95% CI |     z |      p</w:t>
+      </w:r>
+      <w:r>
+        <w:br/>
+      </w:r>
+      <w:r>
+        <w:rPr>
+          <w:rStyle w:val="VerbatimChar"/>
+        </w:rPr>
+        <w:t xml:space="preserve">## ---------------------------------------------------------</w:t>
+      </w:r>
+      <w:r>
+        <w:br/>
+      </w:r>
+      <w:r>
+        <w:rPr>
+          <w:rStyle w:val="VerbatimChar"/>
+        </w:rPr>
+        <w:t xml:space="preserve">## (Intercept) | 0.27 | 0.06 | [0.18, 0.40] | -6.38 | &lt; .001</w:t>
+      </w:r>
+      <w:r>
+        <w:br/>
+      </w:r>
+      <w:r>
+        <w:rPr>
+          <w:rStyle w:val="VerbatimChar"/>
+        </w:rPr>
+        <w:t xml:space="preserve">## tertile rr  | 1.24 | 0.34 | [0.72, 2.11] |  0.77 | 0.441</w:t>
       </w:r>
     </w:p>
     <w:p>
@@ -2917,7 +2842,7 @@
         <w:rPr>
           <w:rStyle w:val="CommentTok"/>
         </w:rPr>
-        <w:t xml:space="preserve"># unadjusted</w:t>
+        <w:t xml:space="preserve"># regression on lowest/middle tertile with adjustment</w:t>
       </w:r>
       <w:r>
         <w:br/>
@@ -2950,7 +2875,7 @@
         <w:rPr>
           <w:rStyle w:val="NormalTok"/>
         </w:rPr>
-        <w:t xml:space="preserve">(dialysis_study </w:t>
+        <w:t xml:space="preserve">(death_dialysis </w:t>
       </w:r>
       <w:r>
         <w:rPr>
@@ -2962,7 +2887,79 @@
         <w:rPr>
           <w:rStyle w:val="NormalTok"/>
         </w:rPr>
-        <w:t xml:space="preserve"> tertile_rr, </w:t>
+        <w:t xml:space="preserve"> tertile_rr </w:t>
+      </w:r>
+      <w:r>
+        <w:rPr>
+          <w:rStyle w:val="SpecialCharTok"/>
+        </w:rPr>
+        <w:t xml:space="preserve">+</w:t>
+      </w:r>
+      <w:r>
+        <w:rPr>
+          <w:rStyle w:val="NormalTok"/>
+        </w:rPr>
+        <w:t xml:space="preserve"> age </w:t>
+      </w:r>
+      <w:r>
+        <w:rPr>
+          <w:rStyle w:val="SpecialCharTok"/>
+        </w:rPr>
+        <w:t xml:space="preserve">+</w:t>
+      </w:r>
+      <w:r>
+        <w:rPr>
+          <w:rStyle w:val="NormalTok"/>
+        </w:rPr>
+        <w:t xml:space="preserve"> male </w:t>
+      </w:r>
+      <w:r>
+        <w:rPr>
+          <w:rStyle w:val="SpecialCharTok"/>
+        </w:rPr>
+        <w:t xml:space="preserve">+</w:t>
+      </w:r>
+      <w:r>
+        <w:rPr>
+          <w:rStyle w:val="NormalTok"/>
+        </w:rPr>
+        <w:t xml:space="preserve"> bmi </w:t>
+      </w:r>
+      <w:r>
+        <w:rPr>
+          <w:rStyle w:val="SpecialCharTok"/>
+        </w:rPr>
+        <w:t xml:space="preserve">+</w:t>
+      </w:r>
+      <w:r>
+        <w:rPr>
+          <w:rStyle w:val="NormalTok"/>
+        </w:rPr>
+        <w:t xml:space="preserve"> mv </w:t>
+      </w:r>
+      <w:r>
+        <w:rPr>
+          <w:rStyle w:val="SpecialCharTok"/>
+        </w:rPr>
+        <w:t xml:space="preserve">+</w:t>
+      </w:r>
+      <w:r>
+        <w:rPr>
+          <w:rStyle w:val="NormalTok"/>
+        </w:rPr>
+        <w:t xml:space="preserve"> covid_confirmed </w:t>
+      </w:r>
+      <w:r>
+        <w:rPr>
+          <w:rStyle w:val="SpecialCharTok"/>
+        </w:rPr>
+        <w:t xml:space="preserve">+</w:t>
+      </w:r>
+      <w:r>
+        <w:rPr>
+          <w:rStyle w:val="NormalTok"/>
+        </w:rPr>
+        <w:t xml:space="preserve"> myrace, </w:t>
       </w:r>
       <w:r>
         <w:br/>
@@ -3168,34 +3165,88 @@
         <w:rPr>
           <w:rStyle w:val="VerbatimChar"/>
         </w:rPr>
-        <w:t xml:space="preserve">## Parameter   |  IRR |   SE |       95% CI |     z |      p</w:t>
-      </w:r>
-      <w:r>
-        <w:br/>
-      </w:r>
-      <w:r>
-        <w:rPr>
-          <w:rStyle w:val="VerbatimChar"/>
-        </w:rPr>
-        <w:t xml:space="preserve">## ---------------------------------------------------------</w:t>
-      </w:r>
-      <w:r>
-        <w:br/>
-      </w:r>
-      <w:r>
-        <w:rPr>
-          <w:rStyle w:val="VerbatimChar"/>
-        </w:rPr>
-        <w:t xml:space="preserve">## (Intercept) | 0.09 | 0.04 | [0.04, 0.20] | -6.09 | &lt; .001</w:t>
-      </w:r>
-      <w:r>
-        <w:br/>
-      </w:r>
-      <w:r>
-        <w:rPr>
-          <w:rStyle w:val="VerbatimChar"/>
-        </w:rPr>
-        <w:t xml:space="preserve">## tertile rr  | 0.50 | 0.34 | [0.13, 1.91] | -1.01 | 0.311</w:t>
+        <w:t xml:space="preserve">## Parameter       |  IRR |       SE |       95% CI |     z |     p</w:t>
+      </w:r>
+      <w:r>
+        <w:br/>
+      </w:r>
+      <w:r>
+        <w:rPr>
+          <w:rStyle w:val="VerbatimChar"/>
+        </w:rPr>
+        <w:t xml:space="preserve">## ----------------------------------------------------------------</w:t>
+      </w:r>
+      <w:r>
+        <w:br/>
+      </w:r>
+      <w:r>
+        <w:rPr>
+          <w:rStyle w:val="VerbatimChar"/>
+        </w:rPr>
+        <w:t xml:space="preserve">## (Intercept)     | 0.07 |     0.07 | [0.01, 0.46] | -2.80 | 0.005</w:t>
+      </w:r>
+      <w:r>
+        <w:br/>
+      </w:r>
+      <w:r>
+        <w:rPr>
+          <w:rStyle w:val="VerbatimChar"/>
+        </w:rPr>
+        <w:t xml:space="preserve">## tertile rr      | 1.09 |     0.33 | [0.60, 1.99] |  0.30 | 0.765</w:t>
+      </w:r>
+      <w:r>
+        <w:br/>
+      </w:r>
+      <w:r>
+        <w:rPr>
+          <w:rStyle w:val="VerbatimChar"/>
+        </w:rPr>
+        <w:t xml:space="preserve">## age             | 1.01 | 9.51e-03 | [0.99, 1.03] |  1.36 | 0.175</w:t>
+      </w:r>
+      <w:r>
+        <w:br/>
+      </w:r>
+      <w:r>
+        <w:rPr>
+          <w:rStyle w:val="VerbatimChar"/>
+        </w:rPr>
+        <w:t xml:space="preserve">## male            | 1.09 |     0.37 | [0.55, 2.13] |  0.24 | 0.810</w:t>
+      </w:r>
+      <w:r>
+        <w:br/>
+      </w:r>
+      <w:r>
+        <w:rPr>
+          <w:rStyle w:val="VerbatimChar"/>
+        </w:rPr>
+        <w:t xml:space="preserve">## bmi             | 1.01 |     0.01 | [0.98, 1.04] |  0.44 | 0.661</w:t>
+      </w:r>
+      <w:r>
+        <w:br/>
+      </w:r>
+      <w:r>
+        <w:rPr>
+          <w:rStyle w:val="VerbatimChar"/>
+        </w:rPr>
+        <w:t xml:space="preserve">## mv              | 1.30 |     0.38 | [0.73, 2.32] |  0.90 | 0.366</w:t>
+      </w:r>
+      <w:r>
+        <w:br/>
+      </w:r>
+      <w:r>
+        <w:rPr>
+          <w:rStyle w:val="VerbatimChar"/>
+        </w:rPr>
+        <w:t xml:space="preserve">## covid confirmed | 1.44 |     0.47 | [0.76, 2.72] |  1.11 | 0.266</w:t>
+      </w:r>
+      <w:r>
+        <w:br/>
+      </w:r>
+      <w:r>
+        <w:rPr>
+          <w:rStyle w:val="VerbatimChar"/>
+        </w:rPr>
+        <w:t xml:space="preserve">## myrace          | 0.92 |     0.12 | [0.71, 1.20] | -0.62 | 0.534</w:t>
       </w:r>
     </w:p>
     <w:p>
@@ -3235,7 +3286,7 @@
         <w:rPr>
           <w:rStyle w:val="CommentTok"/>
         </w:rPr>
-        <w:t xml:space="preserve"># regression on lowest/highest tertile with adjustment</w:t>
+        <w:t xml:space="preserve"># regression on lowest/highest tertile without adjustment</w:t>
       </w:r>
       <w:r>
         <w:br/>
@@ -3268,7 +3319,7 @@
         <w:rPr>
           <w:rStyle w:val="NormalTok"/>
         </w:rPr>
-        <w:t xml:space="preserve">(dialysis_study </w:t>
+        <w:t xml:space="preserve">(death_dialysis </w:t>
       </w:r>
       <w:r>
         <w:rPr>
@@ -3280,67 +3331,7 @@
         <w:rPr>
           <w:rStyle w:val="NormalTok"/>
         </w:rPr>
-        <w:t xml:space="preserve"> tertile_rr </w:t>
-      </w:r>
-      <w:r>
-        <w:rPr>
-          <w:rStyle w:val="SpecialCharTok"/>
-        </w:rPr>
-        <w:t xml:space="preserve">+</w:t>
-      </w:r>
-      <w:r>
-        <w:rPr>
-          <w:rStyle w:val="NormalTok"/>
-        </w:rPr>
-        <w:t xml:space="preserve"> age </w:t>
-      </w:r>
-      <w:r>
-        <w:rPr>
-          <w:rStyle w:val="SpecialCharTok"/>
-        </w:rPr>
-        <w:t xml:space="preserve">+</w:t>
-      </w:r>
-      <w:r>
-        <w:rPr>
-          <w:rStyle w:val="NormalTok"/>
-        </w:rPr>
-        <w:t xml:space="preserve"> male </w:t>
-      </w:r>
-      <w:r>
-        <w:rPr>
-          <w:rStyle w:val="SpecialCharTok"/>
-        </w:rPr>
-        <w:t xml:space="preserve">+</w:t>
-      </w:r>
-      <w:r>
-        <w:rPr>
-          <w:rStyle w:val="NormalTok"/>
-        </w:rPr>
-        <w:t xml:space="preserve"> bmi </w:t>
-      </w:r>
-      <w:r>
-        <w:rPr>
-          <w:rStyle w:val="SpecialCharTok"/>
-        </w:rPr>
-        <w:t xml:space="preserve">+</w:t>
-      </w:r>
-      <w:r>
-        <w:rPr>
-          <w:rStyle w:val="NormalTok"/>
-        </w:rPr>
-        <w:t xml:space="preserve"> mv </w:t>
-      </w:r>
-      <w:r>
-        <w:rPr>
-          <w:rStyle w:val="SpecialCharTok"/>
-        </w:rPr>
-        <w:t xml:space="preserve">+</w:t>
-      </w:r>
-      <w:r>
-        <w:rPr>
-          <w:rStyle w:val="NormalTok"/>
-        </w:rPr>
-        <w:t xml:space="preserve"> covid_confirmed, </w:t>
+        <w:t xml:space="preserve"> tertile_rr, </w:t>
       </w:r>
       <w:r>
         <w:br/>
@@ -3546,79 +3537,34 @@
         <w:rPr>
           <w:rStyle w:val="VerbatimChar"/>
         </w:rPr>
-        <w:t xml:space="preserve">## Parameter       |  IRR |   SE |        95% CI |     z |     p</w:t>
-      </w:r>
-      <w:r>
-        <w:br/>
-      </w:r>
-      <w:r>
-        <w:rPr>
-          <w:rStyle w:val="VerbatimChar"/>
-        </w:rPr>
-        <w:t xml:space="preserve">## -------------------------------------------------------------</w:t>
-      </w:r>
-      <w:r>
-        <w:br/>
-      </w:r>
-      <w:r>
-        <w:rPr>
-          <w:rStyle w:val="VerbatimChar"/>
-        </w:rPr>
-        <w:t xml:space="preserve">## (Intercept)     | 0.04 | 0.05 | [0.00,  0.48] | -2.52 | 0.012</w:t>
-      </w:r>
-      <w:r>
-        <w:br/>
-      </w:r>
-      <w:r>
-        <w:rPr>
-          <w:rStyle w:val="VerbatimChar"/>
-        </w:rPr>
-        <w:t xml:space="preserve">## tertile rr      | 2.21 | 1.04 | [0.88,  5.57] |  1.68 | 0.093</w:t>
-      </w:r>
-      <w:r>
-        <w:br/>
-      </w:r>
-      <w:r>
-        <w:rPr>
-          <w:rStyle w:val="VerbatimChar"/>
-        </w:rPr>
-        <w:t xml:space="preserve">## age             | 0.98 | 0.01 | [0.96,  1.01] | -1.16 | 0.246</w:t>
-      </w:r>
-      <w:r>
-        <w:br/>
-      </w:r>
-      <w:r>
-        <w:rPr>
-          <w:rStyle w:val="VerbatimChar"/>
-        </w:rPr>
-        <w:t xml:space="preserve">## male            | 0.77 | 0.30 | [0.36,  1.67] | -0.65 | 0.513</w:t>
-      </w:r>
-      <w:r>
-        <w:br/>
-      </w:r>
-      <w:r>
-        <w:rPr>
-          <w:rStyle w:val="VerbatimChar"/>
-        </w:rPr>
-        <w:t xml:space="preserve">## bmi             | 1.02 | 0.02 | [0.99,  1.06] |  1.49 | 0.136</w:t>
-      </w:r>
-      <w:r>
-        <w:br/>
-      </w:r>
-      <w:r>
-        <w:rPr>
-          <w:rStyle w:val="VerbatimChar"/>
-        </w:rPr>
-        <w:t xml:space="preserve">## mv              | 1.03 | 0.48 | [0.41,  2.56] |  0.07 | 0.947</w:t>
-      </w:r>
-      <w:r>
-        <w:br/>
-      </w:r>
-      <w:r>
-        <w:rPr>
-          <w:rStyle w:val="VerbatimChar"/>
-        </w:rPr>
-        <w:t xml:space="preserve">## covid confirmed | 4.80 | 3.51 | [1.14, 20.15] |  2.14 | 0.032</w:t>
+        <w:t xml:space="preserve">## Parameter   |  IRR |   SE |       95% CI |     z |      p</w:t>
+      </w:r>
+      <w:r>
+        <w:br/>
+      </w:r>
+      <w:r>
+        <w:rPr>
+          <w:rStyle w:val="VerbatimChar"/>
+        </w:rPr>
+        <w:t xml:space="preserve">## ---------------------------------------------------------</w:t>
+      </w:r>
+      <w:r>
+        <w:br/>
+      </w:r>
+      <w:r>
+        <w:rPr>
+          <w:rStyle w:val="VerbatimChar"/>
+        </w:rPr>
+        <w:t xml:space="preserve">## (Intercept) | 0.27 | 0.06 | [0.18, 0.40] | -6.38 | &lt; .001</w:t>
+      </w:r>
+      <w:r>
+        <w:br/>
+      </w:r>
+      <w:r>
+        <w:rPr>
+          <w:rStyle w:val="VerbatimChar"/>
+        </w:rPr>
+        <w:t xml:space="preserve">## tertile rr  | 2.06 | 0.49 | [1.29, 3.28] |  3.05 | 0.002</w:t>
       </w:r>
     </w:p>
     <w:p>
@@ -3658,7 +3604,7 @@
         <w:rPr>
           <w:rStyle w:val="CommentTok"/>
         </w:rPr>
-        <w:t xml:space="preserve"># unadjusted</w:t>
+        <w:t xml:space="preserve"># regression on lowest/highest tertile with adjustment</w:t>
       </w:r>
       <w:r>
         <w:br/>
@@ -3691,7 +3637,7 @@
         <w:rPr>
           <w:rStyle w:val="NormalTok"/>
         </w:rPr>
-        <w:t xml:space="preserve">(dialysis_study </w:t>
+        <w:t xml:space="preserve">(death_dialysis </w:t>
       </w:r>
       <w:r>
         <w:rPr>
@@ -3703,7 +3649,79 @@
         <w:rPr>
           <w:rStyle w:val="NormalTok"/>
         </w:rPr>
-        <w:t xml:space="preserve"> tertile_rr, </w:t>
+        <w:t xml:space="preserve"> tertile_rr </w:t>
+      </w:r>
+      <w:r>
+        <w:rPr>
+          <w:rStyle w:val="SpecialCharTok"/>
+        </w:rPr>
+        <w:t xml:space="preserve">+</w:t>
+      </w:r>
+      <w:r>
+        <w:rPr>
+          <w:rStyle w:val="NormalTok"/>
+        </w:rPr>
+        <w:t xml:space="preserve"> age </w:t>
+      </w:r>
+      <w:r>
+        <w:rPr>
+          <w:rStyle w:val="SpecialCharTok"/>
+        </w:rPr>
+        <w:t xml:space="preserve">+</w:t>
+      </w:r>
+      <w:r>
+        <w:rPr>
+          <w:rStyle w:val="NormalTok"/>
+        </w:rPr>
+        <w:t xml:space="preserve"> male </w:t>
+      </w:r>
+      <w:r>
+        <w:rPr>
+          <w:rStyle w:val="SpecialCharTok"/>
+        </w:rPr>
+        <w:t xml:space="preserve">+</w:t>
+      </w:r>
+      <w:r>
+        <w:rPr>
+          <w:rStyle w:val="NormalTok"/>
+        </w:rPr>
+        <w:t xml:space="preserve"> bmi </w:t>
+      </w:r>
+      <w:r>
+        <w:rPr>
+          <w:rStyle w:val="SpecialCharTok"/>
+        </w:rPr>
+        <w:t xml:space="preserve">+</w:t>
+      </w:r>
+      <w:r>
+        <w:rPr>
+          <w:rStyle w:val="NormalTok"/>
+        </w:rPr>
+        <w:t xml:space="preserve"> mv </w:t>
+      </w:r>
+      <w:r>
+        <w:rPr>
+          <w:rStyle w:val="SpecialCharTok"/>
+        </w:rPr>
+        <w:t xml:space="preserve">+</w:t>
+      </w:r>
+      <w:r>
+        <w:rPr>
+          <w:rStyle w:val="NormalTok"/>
+        </w:rPr>
+        <w:t xml:space="preserve"> covid_confirmed </w:t>
+      </w:r>
+      <w:r>
+        <w:rPr>
+          <w:rStyle w:val="SpecialCharTok"/>
+        </w:rPr>
+        <w:t xml:space="preserve">+</w:t>
+      </w:r>
+      <w:r>
+        <w:rPr>
+          <w:rStyle w:val="NormalTok"/>
+        </w:rPr>
+        <w:t xml:space="preserve"> myrace, </w:t>
       </w:r>
       <w:r>
         <w:br/>
@@ -3909,34 +3927,88 @@
         <w:rPr>
           <w:rStyle w:val="VerbatimChar"/>
         </w:rPr>
-        <w:t xml:space="preserve">## Parameter   |  IRR |   SE |       95% CI |     z |      p</w:t>
-      </w:r>
-      <w:r>
-        <w:br/>
-      </w:r>
-      <w:r>
-        <w:rPr>
-          <w:rStyle w:val="VerbatimChar"/>
-        </w:rPr>
-        <w:t xml:space="preserve">## ---------------------------------------------------------</w:t>
-      </w:r>
-      <w:r>
-        <w:br/>
-      </w:r>
-      <w:r>
-        <w:rPr>
-          <w:rStyle w:val="VerbatimChar"/>
-        </w:rPr>
-        <w:t xml:space="preserve">## (Intercept) | 0.09 | 0.04 | [0.04, 0.20] | -6.09 | &lt; .001</w:t>
-      </w:r>
-      <w:r>
-        <w:br/>
-      </w:r>
-      <w:r>
-        <w:rPr>
-          <w:rStyle w:val="VerbatimChar"/>
-        </w:rPr>
-        <w:t xml:space="preserve">## tertile rr  | 2.33 | 1.06 | [0.96, 5.69] |  1.86 | 0.062</w:t>
+        <w:t xml:space="preserve">## Parameter       |  IRR |       SE |       95% CI |     z |      p</w:t>
+      </w:r>
+      <w:r>
+        <w:br/>
+      </w:r>
+      <w:r>
+        <w:rPr>
+          <w:rStyle w:val="VerbatimChar"/>
+        </w:rPr>
+        <w:t xml:space="preserve">## -----------------------------------------------------------------</w:t>
+      </w:r>
+      <w:r>
+        <w:br/>
+      </w:r>
+      <w:r>
+        <w:rPr>
+          <w:rStyle w:val="VerbatimChar"/>
+        </w:rPr>
+        <w:t xml:space="preserve">## (Intercept)     | 0.10 |     0.07 | [0.03, 0.39] | -3.37 | &lt; .001</w:t>
+      </w:r>
+      <w:r>
+        <w:br/>
+      </w:r>
+      <w:r>
+        <w:rPr>
+          <w:rStyle w:val="VerbatimChar"/>
+        </w:rPr>
+        <w:t xml:space="preserve">## tertile rr      | 1.95 |     0.46 | [1.22, 3.10] |  2.81 | 0.005 </w:t>
+      </w:r>
+      <w:r>
+        <w:br/>
+      </w:r>
+      <w:r>
+        <w:rPr>
+          <w:rStyle w:val="VerbatimChar"/>
+        </w:rPr>
+        <w:t xml:space="preserve">## age             | 1.01 | 7.22e-03 | [0.99, 1.02] |  1.25 | 0.210 </w:t>
+      </w:r>
+      <w:r>
+        <w:br/>
+      </w:r>
+      <w:r>
+        <w:rPr>
+          <w:rStyle w:val="VerbatimChar"/>
+        </w:rPr>
+        <w:t xml:space="preserve">## male            | 0.78 |     0.17 | [0.51, 1.20] | -1.13 | 0.259 </w:t>
+      </w:r>
+      <w:r>
+        <w:br/>
+      </w:r>
+      <w:r>
+        <w:rPr>
+          <w:rStyle w:val="VerbatimChar"/>
+        </w:rPr>
+        <w:t xml:space="preserve">## bmi             | 1.01 |     0.01 | [0.99, 1.03] |  0.99 | 0.324 </w:t>
+      </w:r>
+      <w:r>
+        <w:br/>
+      </w:r>
+      <w:r>
+        <w:rPr>
+          <w:rStyle w:val="VerbatimChar"/>
+        </w:rPr>
+        <w:t xml:space="preserve">## mv              | 1.01 |     0.23 | [0.64, 1.58] |  0.03 | 0.979 </w:t>
+      </w:r>
+      <w:r>
+        <w:br/>
+      </w:r>
+      <w:r>
+        <w:rPr>
+          <w:rStyle w:val="VerbatimChar"/>
+        </w:rPr>
+        <w:t xml:space="preserve">## covid confirmed | 1.54 |     0.39 | [0.94, 2.52] |  1.72 | 0.086 </w:t>
+      </w:r>
+      <w:r>
+        <w:br/>
+      </w:r>
+      <w:r>
+        <w:rPr>
+          <w:rStyle w:val="VerbatimChar"/>
+        </w:rPr>
+        <w:t xml:space="preserve">## myrace          | 1.03 |     0.10 | [0.85, 1.25] |  0.35 | 0.728</w:t>
       </w:r>
     </w:p>
     <w:p>
@@ -3966,6 +4038,128 @@
           <w:rStyle w:val="VerbatimChar"/>
         </w:rPr>
         <w:t xml:space="preserve">##   using a Wald z-distribution approximation.</w:t>
+      </w:r>
+    </w:p>
+    <w:p>
+      <w:pPr>
+        <w:pStyle w:val="SourceCode"/>
+      </w:pPr>
+      <w:r>
+        <w:rPr>
+          <w:rStyle w:val="VerbatimChar"/>
+        </w:rPr>
+        <w:t xml:space="preserve">## `stat_bin()` using `bins = 30`. Pick better value with `binwidth`.</w:t>
+      </w:r>
+    </w:p>
+    <w:p>
+      <w:pPr>
+        <w:pStyle w:val="FirstParagraph"/>
+      </w:pPr>
+      <w:r>
+        <w:drawing>
+          <wp:inline>
+            <wp:extent cx="4620126" cy="3696101"/>
+            <wp:effectExtent b="0" l="0" r="0" t="0"/>
+            <wp:docPr descr="" title="" id="48" name="Picture"/>
+            <a:graphic>
+              <a:graphicData uri="http://schemas.openxmlformats.org/drawingml/2006/picture">
+                <pic:pic>
+                  <pic:nvPicPr>
+                    <pic:cNvPr descr="chrome_paper_files/figure-docx/unnamed-chunk-25-1.png" id="49" name="Picture"/>
+                    <pic:cNvPicPr>
+                      <a:picLocks noChangeArrowheads="1" noChangeAspect="1"/>
+                    </pic:cNvPicPr>
+                  </pic:nvPicPr>
+                  <pic:blipFill>
+                    <a:blip r:embed="rId47"/>
+                    <a:stretch>
+                      <a:fillRect/>
+                    </a:stretch>
+                  </pic:blipFill>
+                  <pic:spPr bwMode="auto">
+                    <a:xfrm>
+                      <a:off x="0" y="0"/>
+                      <a:ext cx="4620126" cy="3696101"/>
+                    </a:xfrm>
+                    <a:prstGeom prst="rect">
+                      <a:avLst/>
+                    </a:prstGeom>
+                    <a:noFill/>
+                    <a:ln w="9525">
+                      <a:noFill/>
+                      <a:headEnd/>
+                      <a:tailEnd/>
+                    </a:ln>
+                  </pic:spPr>
+                </pic:pic>
+              </a:graphicData>
+            </a:graphic>
+          </wp:inline>
+        </w:drawing>
+      </w:r>
+    </w:p>
+    <w:p>
+      <w:pPr>
+        <w:pStyle w:val="SourceCode"/>
+      </w:pPr>
+      <w:r>
+        <w:rPr>
+          <w:rStyle w:val="VerbatimChar"/>
+        </w:rPr>
+        <w:t xml:space="preserve">## </w:t>
+      </w:r>
+      <w:r>
+        <w:br/>
+      </w:r>
+      <w:r>
+        <w:rPr>
+          <w:rStyle w:val="VerbatimChar"/>
+        </w:rPr>
+        <w:t xml:space="preserve">##  Grubbs test for one outlier</w:t>
+      </w:r>
+      <w:r>
+        <w:br/>
+      </w:r>
+      <w:r>
+        <w:rPr>
+          <w:rStyle w:val="VerbatimChar"/>
+        </w:rPr>
+        <w:t xml:space="preserve">## </w:t>
+      </w:r>
+      <w:r>
+        <w:br/>
+      </w:r>
+      <w:r>
+        <w:rPr>
+          <w:rStyle w:val="VerbatimChar"/>
+        </w:rPr>
+        <w:t xml:space="preserve">## data:  clinical_lab_msd$ucr_norm_ang2</w:t>
+      </w:r>
+      <w:r>
+        <w:br/>
+      </w:r>
+      <w:r>
+        <w:rPr>
+          <w:rStyle w:val="VerbatimChar"/>
+        </w:rPr>
+        <w:t xml:space="preserve">## G = 13.7178332, U = 0.0096116, p-value &lt; 2.2e-16</w:t>
+      </w:r>
+      <w:r>
+        <w:br/>
+      </w:r>
+      <w:r>
+        <w:rPr>
+          <w:rStyle w:val="VerbatimChar"/>
+        </w:rPr>
+        <w:t xml:space="preserve">## alternative hypothesis: highest value 189128.581175237 is an outlier</w:t>
+      </w:r>
+    </w:p>
+    <w:p>
+      <w:pPr>
+        <w:pStyle w:val="FirstParagraph"/>
+      </w:pPr>
+      <w:r>
+        <w:t xml:space="preserve">CHR_287 is an outlier according to the grubbs tes (p-value &lt; 2.2 e-16)</w:t>
       </w:r>
     </w:p>
     <w:sectPr/>

</xml_diff>